<commit_message>
Erstellen von PythonService & PythonController
</commit_message>
<xml_diff>
--- a/Dokumente/Recherche.docx
+++ b/Dokumente/Recherche.docx
@@ -2,6 +2,90 @@
 <file path=word/document.xml><?xml version="1.0" encoding="utf-8"?>
 <w:document xmlns:wpc="http://schemas.microsoft.com/office/word/2010/wordprocessingCanvas" xmlns:cx="http://schemas.microsoft.com/office/drawing/2014/chartex" xmlns:cx1="http://schemas.microsoft.com/office/drawing/2015/9/8/chartex" xmlns:cx2="http://schemas.microsoft.com/office/drawing/2015/10/21/chartex" xmlns:cx3="http://schemas.microsoft.com/office/drawing/2016/5/9/chartex" xmlns:cx4="http://schemas.microsoft.com/office/drawing/2016/5/10/chartex" xmlns:cx5="http://schemas.microsoft.com/office/drawing/2016/5/11/chartex" xmlns:cx6="http://schemas.microsoft.com/office/drawing/2016/5/12/chartex" xmlns:cx7="http://schemas.microsoft.com/office/drawing/2016/5/13/chartex" xmlns:cx8="http://schemas.microsoft.com/office/drawing/2016/5/14/chartex" xmlns:mc="http://schemas.openxmlformats.org/markup-compatibility/2006" xmlns:aink="http://schemas.microsoft.com/office/drawing/2016/ink" xmlns:am3d="http://schemas.microsoft.com/office/drawing/2017/model3d" xmlns:o="urn:schemas-microsoft-com:office:office" xmlns:oel="http://schemas.microsoft.com/office/2019/extlst" xmlns:r="http://schemas.openxmlformats.org/officeDocument/2006/relationships" xmlns:m="http://schemas.openxmlformats.org/officeDocument/2006/math" xmlns:v="urn:schemas-microsoft-com:vml" xmlns:wp14="http://schemas.microsoft.com/office/word/2010/wordprocessingDrawing" xmlns:wp="http://schemas.openxmlformats.org/drawingml/2006/wordprocessingDrawing" xmlns:w10="urn:schemas-microsoft-com:office:word" xmlns:w="http://schemas.openxmlformats.org/wordprocessingml/2006/main" xmlns:w14="http://schemas.microsoft.com/office/word/2010/wordml" xmlns:w15="http://schemas.microsoft.com/office/word/2012/wordml" xmlns:w16cex="http://schemas.microsoft.com/office/word/2018/wordml/cex" xmlns:w16cid="http://schemas.microsoft.com/office/word/2016/wordml/cid" xmlns:w16="http://schemas.microsoft.com/office/word/2018/wordml" xmlns:w16du="http://schemas.microsoft.com/office/word/2023/wordml/word16du" xmlns:w16sdtdh="http://schemas.microsoft.com/office/word/2020/wordml/sdtdatahash" xmlns:w16se="http://schemas.microsoft.com/office/word/2015/wordml/symex" xmlns:wpg="http://schemas.microsoft.com/office/word/2010/wordprocessingGroup" xmlns:wpi="http://schemas.microsoft.com/office/word/2010/wordprocessingInk" xmlns:wne="http://schemas.microsoft.com/office/word/2006/wordml" xmlns:wps="http://schemas.microsoft.com/office/word/2010/wordprocessingShape" mc:Ignorable="w14 w15 w16se w16cid w16 w16cex w16sdtdh w16du wp14">
   <w:body>
+    <w:p>
+      <w:pPr>
+        <w:rPr>
+          <w:b/>
+          <w:bCs/>
+        </w:rPr>
+      </w:pPr>
+      <w:r>
+        <w:rPr>
+          <w:b/>
+          <w:bCs/>
+        </w:rPr>
+        <w:fldChar w:fldCharType="begin"/>
+      </w:r>
+      <w:r>
+        <w:rPr>
+          <w:b/>
+          <w:bCs/>
+        </w:rPr>
+        <w:instrText>HYPERLINK "</w:instrText>
+      </w:r>
+      <w:r>
+        <w:rPr>
+          <w:b/>
+          <w:bCs/>
+        </w:rPr>
+        <w:instrText>https://store.ui.com/us/en?category=all-cameras-nvrs</w:instrText>
+      </w:r>
+      <w:r>
+        <w:rPr>
+          <w:b/>
+          <w:bCs/>
+        </w:rPr>
+        <w:instrText>"</w:instrText>
+      </w:r>
+      <w:r>
+        <w:rPr>
+          <w:b/>
+          <w:bCs/>
+        </w:rPr>
+        <w:fldChar w:fldCharType="separate"/>
+      </w:r>
+      <w:r>
+        <w:rPr>
+          <w:rStyle w:val="Hyperlink"/>
+          <w:b/>
+          <w:bCs/>
+        </w:rPr>
+        <w:t>https://store.ui.com/us/en?category=all-cameras-nvrs</w:t>
+      </w:r>
+      <w:r>
+        <w:rPr>
+          <w:b/>
+          <w:bCs/>
+        </w:rPr>
+        <w:fldChar w:fldCharType="end"/>
+      </w:r>
+    </w:p>
+    <w:p>
+      <w:pPr>
+        <w:rPr>
+          <w:b/>
+          <w:bCs/>
+        </w:rPr>
+      </w:pPr>
+      <w:hyperlink r:id="rId5" w:history="1">
+        <w:r>
+          <w:rPr>
+            <w:rStyle w:val="Hyperlink"/>
+            <w:b/>
+            <w:bCs/>
+          </w:rPr>
+          <w:t>https://www.youtube.com/watch?v=s30cVtM8Oss</w:t>
+        </w:r>
+      </w:hyperlink>
+    </w:p>
+    <w:p>
+      <w:pPr>
+        <w:rPr>
+          <w:b/>
+          <w:bCs/>
+        </w:rPr>
+      </w:pPr>
+    </w:p>
     <w:p>
       <w:pPr>
         <w:pStyle w:val="Listenabsatz"/>
@@ -178,7 +262,7 @@
       <w:r>
         <w:t xml:space="preserve"> Pi KI (</w:t>
       </w:r>
-      <w:hyperlink r:id="rId5" w:history="1">
+      <w:hyperlink r:id="rId6" w:history="1">
         <w:r>
           <w:rPr>
             <w:rStyle w:val="Hyperlink"/>
@@ -543,6 +627,7 @@
           <w:b/>
           <w:bCs/>
         </w:rPr>
+        <w:lastRenderedPageBreak/>
         <w:t>Echtzeitverarbeitung</w:t>
       </w:r>
       <w:r>
@@ -565,11 +650,7 @@
         <w:t>Sicherheit</w:t>
       </w:r>
       <w:r>
-        <w:t xml:space="preserve">: Implementierung einer Authentifizierungs- und Autorisierungsebene </w:t>
-      </w:r>
-      <w:proofErr w:type="gramStart"/>
-      <w:r>
-        <w:t xml:space="preserve">mittels </w:t>
+        <w:t xml:space="preserve">: Implementierung einer Authentifizierungs- und Autorisierungsebene mittels </w:t>
       </w:r>
       <w:r>
         <w:rPr>
@@ -578,7 +659,6 @@
         </w:rPr>
         <w:t>JWT-Token</w:t>
       </w:r>
-      <w:proofErr w:type="gramEnd"/>
       <w:r>
         <w:t xml:space="preserve"> (JSON Web Tokens) oder </w:t>
       </w:r>
@@ -614,7 +694,6 @@
     </w:p>
     <w:p>
       <w:r>
-        <w:lastRenderedPageBreak/>
         <w:t>Screenshots:</w:t>
       </w:r>
       <w:r>
@@ -645,7 +724,7 @@
                     <pic:cNvPicPr/>
                   </pic:nvPicPr>
                   <pic:blipFill>
-                    <a:blip r:embed="rId6"/>
+                    <a:blip r:embed="rId7"/>
                     <a:stretch>
                       <a:fillRect/>
                     </a:stretch>
@@ -688,7 +767,7 @@
                     <pic:cNvPicPr/>
                   </pic:nvPicPr>
                   <pic:blipFill>
-                    <a:blip r:embed="rId7"/>
+                    <a:blip r:embed="rId8"/>
                     <a:stretch>
                       <a:fillRect/>
                     </a:stretch>
@@ -730,7 +809,7 @@
                     <pic:cNvPicPr/>
                   </pic:nvPicPr>
                   <pic:blipFill>
-                    <a:blip r:embed="rId8"/>
+                    <a:blip r:embed="rId9"/>
                     <a:stretch>
                       <a:fillRect/>
                     </a:stretch>
@@ -772,7 +851,7 @@
                     <pic:cNvPicPr/>
                   </pic:nvPicPr>
                   <pic:blipFill>
-                    <a:blip r:embed="rId9"/>
+                    <a:blip r:embed="rId10"/>
                     <a:stretch>
                       <a:fillRect/>
                     </a:stretch>
@@ -799,28 +878,20 @@
           <w:lang w:val="en-GB"/>
         </w:rPr>
       </w:pPr>
+      <w:r>
+        <w:rPr>
+          <w:lang w:val="en-GB"/>
+        </w:rPr>
+        <w:t xml:space="preserve">Cuda toolkit </w:t>
+      </w:r>
       <w:proofErr w:type="spellStart"/>
       <w:r>
         <w:rPr>
           <w:lang w:val="en-GB"/>
         </w:rPr>
-        <w:t>Cuda</w:t>
+        <w:t>intalliert</w:t>
       </w:r>
       <w:proofErr w:type="spellEnd"/>
-      <w:r>
-        <w:rPr>
-          <w:lang w:val="en-GB"/>
-        </w:rPr>
-        <w:t xml:space="preserve"> toolkit </w:t>
-      </w:r>
-      <w:proofErr w:type="spellStart"/>
-      <w:r>
-        <w:rPr>
-          <w:lang w:val="en-GB"/>
-        </w:rPr>
-        <w:t>intalliert</w:t>
-      </w:r>
-      <w:proofErr w:type="spellEnd"/>
     </w:p>
     <w:p>
       <w:pPr>
@@ -847,6 +918,7 @@
         <w:rPr>
           <w:noProof/>
         </w:rPr>
+        <w:lastRenderedPageBreak/>
         <w:drawing>
           <wp:inline distT="0" distB="0" distL="0" distR="0" wp14:anchorId="1022D847" wp14:editId="56B08D4E">
             <wp:extent cx="5760720" cy="2578100"/>
@@ -863,7 +935,7 @@
                     <pic:cNvPicPr/>
                   </pic:nvPicPr>
                   <pic:blipFill>
-                    <a:blip r:embed="rId10"/>
+                    <a:blip r:embed="rId11"/>
                     <a:stretch>
                       <a:fillRect/>
                     </a:stretch>
@@ -889,7 +961,6 @@
         <w:rPr>
           <w:noProof/>
         </w:rPr>
-        <w:lastRenderedPageBreak/>
         <w:drawing>
           <wp:inline distT="0" distB="0" distL="0" distR="0" wp14:anchorId="544AD62C" wp14:editId="13C91150">
             <wp:extent cx="5760720" cy="2334260"/>
@@ -906,7 +977,7 @@
                     <pic:cNvPicPr/>
                   </pic:nvPicPr>
                   <pic:blipFill>
-                    <a:blip r:embed="rId11"/>
+                    <a:blip r:embed="rId12"/>
                     <a:stretch>
                       <a:fillRect/>
                     </a:stretch>
@@ -932,6 +1003,7 @@
         <w:rPr>
           <w:noProof/>
         </w:rPr>
+        <w:lastRenderedPageBreak/>
         <w:drawing>
           <wp:inline distT="0" distB="0" distL="0" distR="0" wp14:anchorId="2CDE9FBE" wp14:editId="2D2AFECF">
             <wp:extent cx="5760720" cy="4234180"/>
@@ -948,7 +1020,7 @@
                     <pic:cNvPicPr/>
                   </pic:nvPicPr>
                   <pic:blipFill>
-                    <a:blip r:embed="rId12"/>
+                    <a:blip r:embed="rId13"/>
                     <a:stretch>
                       <a:fillRect/>
                     </a:stretch>
@@ -971,31 +1043,65 @@
     </w:p>
     <w:p/>
     <w:p>
-      <w:r>
+      <w:pPr>
+        <w:rPr>
+          <w:lang w:val="en-GB"/>
+        </w:rPr>
+      </w:pPr>
+      <w:r>
+        <w:rPr>
+          <w:lang w:val="en-GB"/>
+        </w:rPr>
         <w:t xml:space="preserve">SSD </w:t>
       </w:r>
       <w:proofErr w:type="spellStart"/>
       <w:r>
+        <w:rPr>
+          <w:lang w:val="en-GB"/>
+        </w:rPr>
         <w:t>MobileNet</w:t>
       </w:r>
       <w:proofErr w:type="spellEnd"/>
       <w:r>
+        <w:rPr>
+          <w:lang w:val="en-GB"/>
+        </w:rPr>
         <w:t xml:space="preserve"> V2 </w:t>
       </w:r>
       <w:proofErr w:type="spellStart"/>
       <w:r>
+        <w:rPr>
+          <w:lang w:val="en-GB"/>
+        </w:rPr>
         <w:t>FPNLite</w:t>
       </w:r>
       <w:proofErr w:type="spellEnd"/>
       <w:r>
+        <w:rPr>
+          <w:lang w:val="en-GB"/>
+        </w:rPr>
         <w:t xml:space="preserve"> </w:t>
       </w:r>
       <w:r>
+        <w:rPr>
+          <w:lang w:val="en-GB"/>
+        </w:rPr>
         <w:t>320x320</w:t>
       </w:r>
     </w:p>
-    <w:p/>
-    <w:p>
+    <w:p>
+      <w:pPr>
+        <w:rPr>
+          <w:lang w:val="en-GB"/>
+        </w:rPr>
+      </w:pPr>
+    </w:p>
+    <w:p>
+      <w:pPr>
+        <w:rPr>
+          <w:lang w:val="en-GB"/>
+        </w:rPr>
+      </w:pPr>
       <w:r>
         <w:rPr>
           <w:noProof/>
@@ -1016,7 +1122,7 @@
                     <pic:cNvPicPr/>
                   </pic:nvPicPr>
                   <pic:blipFill>
-                    <a:blip r:embed="rId13"/>
+                    <a:blip r:embed="rId14"/>
                     <a:stretch>
                       <a:fillRect/>
                     </a:stretch>
@@ -1039,21 +1145,251 @@
       <w:r>
         <w:rPr>
           <w:noProof/>
+          <w:lang w:val="en-GB"/>
         </w:rPr>
         <w:t xml:space="preserve"> </w:t>
       </w:r>
     </w:p>
-    <w:p/>
-    <w:p>
-      <w:hyperlink r:id="rId14" w:history="1">
+    <w:p>
+      <w:pPr>
+        <w:rPr>
+          <w:lang w:val="en-GB"/>
+        </w:rPr>
+      </w:pPr>
+    </w:p>
+    <w:p>
+      <w:pPr>
+        <w:rPr>
+          <w:lang w:val="en-GB"/>
+        </w:rPr>
+      </w:pPr>
+      <w:hyperlink r:id="rId15" w:history="1">
         <w:r>
           <w:rPr>
             <w:rStyle w:val="Hyperlink"/>
+            <w:lang w:val="en-GB"/>
           </w:rPr>
           <w:t>https://www.youtube.com/watch?v=fu2tfOV9vbY</w:t>
         </w:r>
       </w:hyperlink>
     </w:p>
+    <w:p>
+      <w:pPr>
+        <w:rPr>
+          <w:lang w:val="en-GB"/>
+        </w:rPr>
+      </w:pPr>
+    </w:p>
+    <w:p>
+      <w:pPr>
+        <w:rPr>
+          <w:sz w:val="22"/>
+          <w:szCs w:val="22"/>
+          <w:lang w:val="en-GB"/>
+        </w:rPr>
+      </w:pPr>
+      <w:r>
+        <w:rPr>
+          <w:sz w:val="22"/>
+          <w:szCs w:val="22"/>
+          <w:lang w:val="en-GB"/>
+        </w:rPr>
+        <w:t>python detect.py --source "C:\Users\fabia\Downloads\Reifen04.jpg"</w:t>
+      </w:r>
+    </w:p>
+    <w:p>
+      <w:pPr>
+        <w:rPr>
+          <w:sz w:val="22"/>
+          <w:szCs w:val="22"/>
+          <w:lang w:val="en-GB"/>
+        </w:rPr>
+      </w:pPr>
+    </w:p>
+    <w:p>
+      <w:pPr>
+        <w:rPr>
+          <w:sz w:val="22"/>
+          <w:szCs w:val="22"/>
+          <w:lang w:val="en-GB"/>
+        </w:rPr>
+      </w:pPr>
+      <w:r>
+        <w:rPr>
+          <w:sz w:val="22"/>
+          <w:szCs w:val="22"/>
+          <w:lang w:val="en-GB"/>
+        </w:rPr>
+        <w:t xml:space="preserve">MIT </w:t>
+      </w:r>
+      <w:proofErr w:type="spellStart"/>
+      <w:r>
+        <w:rPr>
+          <w:sz w:val="22"/>
+          <w:szCs w:val="22"/>
+          <w:lang w:val="en-GB"/>
+        </w:rPr>
+        <w:t>Visualisierung</w:t>
+      </w:r>
+      <w:proofErr w:type="spellEnd"/>
+      <w:r>
+        <w:rPr>
+          <w:sz w:val="22"/>
+          <w:szCs w:val="22"/>
+          <w:lang w:val="en-GB"/>
+        </w:rPr>
+        <w:t xml:space="preserve"> + </w:t>
+      </w:r>
+      <w:proofErr w:type="spellStart"/>
+      <w:r>
+        <w:rPr>
+          <w:sz w:val="22"/>
+          <w:szCs w:val="22"/>
+          <w:lang w:val="en-GB"/>
+        </w:rPr>
+        <w:t>Speichern</w:t>
+      </w:r>
+      <w:proofErr w:type="spellEnd"/>
+      <w:r>
+        <w:rPr>
+          <w:sz w:val="22"/>
+          <w:szCs w:val="22"/>
+          <w:lang w:val="en-GB"/>
+        </w:rPr>
+        <w:t xml:space="preserve"> des </w:t>
+      </w:r>
+      <w:proofErr w:type="spellStart"/>
+      <w:r>
+        <w:rPr>
+          <w:sz w:val="22"/>
+          <w:szCs w:val="22"/>
+          <w:lang w:val="en-GB"/>
+        </w:rPr>
+        <w:t>Textes</w:t>
+      </w:r>
+      <w:proofErr w:type="spellEnd"/>
+      <w:r>
+        <w:rPr>
+          <w:sz w:val="22"/>
+          <w:szCs w:val="22"/>
+          <w:lang w:val="en-GB"/>
+        </w:rPr>
+        <w:t>:</w:t>
+      </w:r>
+      <w:r>
+        <w:rPr>
+          <w:sz w:val="22"/>
+          <w:szCs w:val="22"/>
+          <w:lang w:val="en-GB"/>
+        </w:rPr>
+        <w:br/>
+      </w:r>
+      <w:r>
+        <w:rPr>
+          <w:sz w:val="22"/>
+          <w:szCs w:val="22"/>
+          <w:lang w:val="en-GB"/>
+        </w:rPr>
+        <w:t xml:space="preserve">python detect.py --source </w:t>
+      </w:r>
+      <w:r>
+        <w:rPr>
+          <w:sz w:val="22"/>
+          <w:szCs w:val="22"/>
+          <w:lang w:val="en-GB"/>
+        </w:rPr>
+        <w:t>"</w:t>
+      </w:r>
+      <w:r>
+        <w:rPr>
+          <w:sz w:val="22"/>
+          <w:szCs w:val="22"/>
+          <w:lang w:val="en-GB"/>
+        </w:rPr>
+        <w:t>C:\Users\fabia\OneDrive\Desktop\sources\videos</w:t>
+      </w:r>
+      <w:r>
+        <w:rPr>
+          <w:sz w:val="22"/>
+          <w:szCs w:val="22"/>
+          <w:lang w:val="en-GB"/>
+        </w:rPr>
+        <w:t>\strasse.mp4</w:t>
+      </w:r>
+      <w:r>
+        <w:rPr>
+          <w:sz w:val="22"/>
+          <w:szCs w:val="22"/>
+          <w:lang w:val="en-GB"/>
+        </w:rPr>
+        <w:t xml:space="preserve">" </w:t>
+      </w:r>
+      <w:r>
+        <w:rPr>
+          <w:sz w:val="22"/>
+          <w:szCs w:val="22"/>
+          <w:lang w:val="en-GB"/>
+        </w:rPr>
+        <w:t>--view-</w:t>
+      </w:r>
+      <w:proofErr w:type="spellStart"/>
+      <w:r>
+        <w:rPr>
+          <w:sz w:val="22"/>
+          <w:szCs w:val="22"/>
+          <w:lang w:val="en-GB"/>
+        </w:rPr>
+        <w:t>img</w:t>
+      </w:r>
+      <w:proofErr w:type="spellEnd"/>
+      <w:r>
+        <w:rPr>
+          <w:sz w:val="22"/>
+          <w:szCs w:val="22"/>
+          <w:lang w:val="en-GB"/>
+        </w:rPr>
+        <w:t xml:space="preserve"> --save-txt</w:t>
+      </w:r>
+    </w:p>
+    <w:p>
+      <w:pPr>
+        <w:rPr>
+          <w:sz w:val="22"/>
+          <w:szCs w:val="22"/>
+        </w:rPr>
+      </w:pPr>
+      <w:r>
+        <w:rPr>
+          <w:sz w:val="22"/>
+          <w:szCs w:val="22"/>
+        </w:rPr>
+        <w:lastRenderedPageBreak/>
+        <w:t>--</w:t>
+      </w:r>
+      <w:proofErr w:type="spellStart"/>
+      <w:r>
+        <w:rPr>
+          <w:sz w:val="22"/>
+          <w:szCs w:val="22"/>
+        </w:rPr>
+        <w:t>conf</w:t>
+      </w:r>
+      <w:r>
+        <w:rPr>
+          <w:sz w:val="22"/>
+          <w:szCs w:val="22"/>
+        </w:rPr>
+        <w:t>-thres</w:t>
+      </w:r>
+      <w:proofErr w:type="spellEnd"/>
+      <w:r>
+        <w:rPr>
+          <w:sz w:val="22"/>
+          <w:szCs w:val="22"/>
+        </w:rPr>
+        <w:t xml:space="preserve"> 0.5</w:t>
+      </w:r>
+    </w:p>
     <w:p/>
     <w:p>
       <w:pPr>
@@ -1062,13 +1398,34 @@
           <w:szCs w:val="22"/>
         </w:rPr>
       </w:pPr>
+      <w:r>
+        <w:rPr>
+          <w:sz w:val="22"/>
+          <w:szCs w:val="22"/>
+        </w:rPr>
+        <w:t>GENAUER aber LANGSAMER:</w:t>
+      </w:r>
+      <w:r>
+        <w:rPr>
+          <w:sz w:val="22"/>
+          <w:szCs w:val="22"/>
+        </w:rPr>
+        <w:br/>
+      </w:r>
+      <w:r>
+        <w:rPr>
+          <w:sz w:val="22"/>
+          <w:szCs w:val="22"/>
+        </w:rPr>
+        <w:t>--</w:t>
+      </w:r>
       <w:proofErr w:type="spellStart"/>
       <w:r>
         <w:rPr>
           <w:sz w:val="22"/>
           <w:szCs w:val="22"/>
         </w:rPr>
-        <w:t>python</w:t>
+        <w:t>weights</w:t>
       </w:r>
       <w:proofErr w:type="spellEnd"/>
       <w:r>
@@ -1076,286 +1433,48 @@
           <w:sz w:val="22"/>
           <w:szCs w:val="22"/>
         </w:rPr>
-        <w:t xml:space="preserve"> detect.py --source "C:\Users\fabia\Downloads\Reifen04.jpg"</w:t>
-      </w:r>
-    </w:p>
-    <w:p>
-      <w:pPr>
-        <w:rPr>
-          <w:sz w:val="22"/>
-          <w:szCs w:val="22"/>
-        </w:rPr>
-      </w:pPr>
-    </w:p>
-    <w:p>
-      <w:pPr>
-        <w:rPr>
-          <w:sz w:val="22"/>
-          <w:szCs w:val="22"/>
-        </w:rPr>
-      </w:pPr>
-      <w:r>
-        <w:rPr>
-          <w:sz w:val="22"/>
-          <w:szCs w:val="22"/>
-        </w:rPr>
-        <w:t>MIT Visualisierung</w:t>
-      </w:r>
-      <w:r>
-        <w:rPr>
-          <w:sz w:val="22"/>
-          <w:szCs w:val="22"/>
-        </w:rPr>
-        <w:t xml:space="preserve"> + Speichern des Textes</w:t>
-      </w:r>
-      <w:r>
-        <w:rPr>
-          <w:sz w:val="22"/>
-          <w:szCs w:val="22"/>
-        </w:rPr>
-        <w:t>:</w:t>
-      </w:r>
-      <w:r>
-        <w:rPr>
-          <w:sz w:val="22"/>
-          <w:szCs w:val="22"/>
+        <w:t xml:space="preserve"> yolov5x.pt</w:t>
+      </w:r>
+    </w:p>
+    <w:p>
+      <w:pPr>
+        <w:rPr>
+          <w:sz w:val="22"/>
+          <w:szCs w:val="22"/>
+          <w:lang w:val="en-GB"/>
+        </w:rPr>
+      </w:pPr>
+      <w:r>
+        <w:rPr>
+          <w:sz w:val="22"/>
+          <w:szCs w:val="22"/>
+          <w:lang w:val="en-GB"/>
+        </w:rPr>
+        <w:t>Webcam:</w:t>
+      </w:r>
+      <w:r>
+        <w:rPr>
+          <w:sz w:val="22"/>
+          <w:szCs w:val="22"/>
+          <w:lang w:val="en-GB"/>
         </w:rPr>
         <w:br/>
       </w:r>
-      <w:proofErr w:type="spellStart"/>
-      <w:r>
-        <w:rPr>
-          <w:sz w:val="22"/>
-          <w:szCs w:val="22"/>
-        </w:rPr>
-        <w:t>python</w:t>
-      </w:r>
-      <w:proofErr w:type="spellEnd"/>
-      <w:r>
-        <w:rPr>
-          <w:sz w:val="22"/>
-          <w:szCs w:val="22"/>
-        </w:rPr>
-        <w:t xml:space="preserve"> detect.py --source </w:t>
-      </w:r>
-      <w:r>
-        <w:rPr>
-          <w:sz w:val="22"/>
-          <w:szCs w:val="22"/>
-        </w:rPr>
-        <w:t>"</w:t>
-      </w:r>
-      <w:r>
-        <w:rPr>
-          <w:sz w:val="22"/>
-          <w:szCs w:val="22"/>
-        </w:rPr>
-        <w:t>C:\Users\fabia\OneDrive\Desktop\sources\videos</w:t>
-      </w:r>
-      <w:r>
-        <w:rPr>
-          <w:sz w:val="22"/>
-          <w:szCs w:val="22"/>
-        </w:rPr>
-        <w:t>\strasse.mp4</w:t>
-      </w:r>
-      <w:r>
-        <w:rPr>
-          <w:sz w:val="22"/>
-          <w:szCs w:val="22"/>
-        </w:rPr>
-        <w:t>"</w:t>
-      </w:r>
-      <w:r>
-        <w:rPr>
-          <w:sz w:val="22"/>
-          <w:szCs w:val="22"/>
-        </w:rPr>
-        <w:t xml:space="preserve"> </w:t>
-      </w:r>
-      <w:r>
-        <w:rPr>
-          <w:sz w:val="22"/>
-          <w:szCs w:val="22"/>
-        </w:rPr>
-        <w:t>--</w:t>
-      </w:r>
-      <w:proofErr w:type="spellStart"/>
-      <w:r>
-        <w:rPr>
-          <w:sz w:val="22"/>
-          <w:szCs w:val="22"/>
-        </w:rPr>
-        <w:t>view-img</w:t>
-      </w:r>
-      <w:proofErr w:type="spellEnd"/>
-      <w:r>
-        <w:rPr>
-          <w:sz w:val="22"/>
-          <w:szCs w:val="22"/>
-        </w:rPr>
-        <w:t xml:space="preserve"> </w:t>
-      </w:r>
-      <w:r>
-        <w:rPr>
-          <w:sz w:val="22"/>
-          <w:szCs w:val="22"/>
-        </w:rPr>
-        <w:t>--save-</w:t>
-      </w:r>
-      <w:proofErr w:type="spellStart"/>
-      <w:r>
-        <w:rPr>
-          <w:sz w:val="22"/>
-          <w:szCs w:val="22"/>
-        </w:rPr>
-        <w:t>txt</w:t>
-      </w:r>
-      <w:proofErr w:type="spellEnd"/>
-    </w:p>
-    <w:p>
-      <w:pPr>
-        <w:rPr>
-          <w:sz w:val="22"/>
-          <w:szCs w:val="22"/>
-        </w:rPr>
-      </w:pPr>
-      <w:r>
-        <w:rPr>
-          <w:sz w:val="22"/>
-          <w:szCs w:val="22"/>
-        </w:rPr>
-        <w:t>--</w:t>
-      </w:r>
-      <w:proofErr w:type="spellStart"/>
-      <w:r>
-        <w:rPr>
-          <w:sz w:val="22"/>
-          <w:szCs w:val="22"/>
-        </w:rPr>
-        <w:t>conf</w:t>
-      </w:r>
-      <w:r>
-        <w:rPr>
-          <w:sz w:val="22"/>
-          <w:szCs w:val="22"/>
-        </w:rPr>
-        <w:t>-thres</w:t>
-      </w:r>
-      <w:proofErr w:type="spellEnd"/>
-      <w:r>
-        <w:rPr>
-          <w:sz w:val="22"/>
-          <w:szCs w:val="22"/>
-        </w:rPr>
-        <w:t xml:space="preserve"> 0.5</w:t>
-      </w:r>
-    </w:p>
-    <w:p/>
-    <w:p>
-      <w:pPr>
-        <w:rPr>
-          <w:sz w:val="22"/>
-          <w:szCs w:val="22"/>
-        </w:rPr>
-      </w:pPr>
-      <w:proofErr w:type="gramStart"/>
-      <w:r>
-        <w:rPr>
-          <w:sz w:val="22"/>
-          <w:szCs w:val="22"/>
-        </w:rPr>
-        <w:t>GENAUER</w:t>
-      </w:r>
-      <w:proofErr w:type="gramEnd"/>
-      <w:r>
-        <w:rPr>
-          <w:sz w:val="22"/>
-          <w:szCs w:val="22"/>
-        </w:rPr>
-        <w:t xml:space="preserve"> aber LANGSAMER:</w:t>
-      </w:r>
-      <w:r>
-        <w:rPr>
-          <w:sz w:val="22"/>
-          <w:szCs w:val="22"/>
-        </w:rPr>
-        <w:br/>
-      </w:r>
-      <w:r>
-        <w:rPr>
-          <w:sz w:val="22"/>
-          <w:szCs w:val="22"/>
-        </w:rPr>
-        <w:t>--</w:t>
-      </w:r>
-      <w:proofErr w:type="spellStart"/>
-      <w:r>
-        <w:rPr>
-          <w:sz w:val="22"/>
-          <w:szCs w:val="22"/>
-        </w:rPr>
-        <w:t>weights</w:t>
-      </w:r>
-      <w:proofErr w:type="spellEnd"/>
-      <w:r>
-        <w:rPr>
-          <w:sz w:val="22"/>
-          <w:szCs w:val="22"/>
-        </w:rPr>
-        <w:t xml:space="preserve"> yolov5x.pt</w:t>
-      </w:r>
-    </w:p>
-    <w:p>
-      <w:pPr>
-        <w:rPr>
-          <w:sz w:val="22"/>
-          <w:szCs w:val="22"/>
-        </w:rPr>
-      </w:pPr>
-      <w:r>
-        <w:rPr>
-          <w:sz w:val="22"/>
-          <w:szCs w:val="22"/>
-        </w:rPr>
-        <w:t>Webcam:</w:t>
-      </w:r>
-      <w:r>
-        <w:rPr>
-          <w:sz w:val="22"/>
-          <w:szCs w:val="22"/>
-        </w:rPr>
-        <w:br/>
-      </w:r>
-      <w:proofErr w:type="spellStart"/>
-      <w:r>
-        <w:rPr>
-          <w:sz w:val="22"/>
-          <w:szCs w:val="22"/>
-        </w:rPr>
-        <w:t>python</w:t>
-      </w:r>
-      <w:proofErr w:type="spellEnd"/>
-      <w:r>
-        <w:rPr>
-          <w:sz w:val="22"/>
-          <w:szCs w:val="22"/>
-        </w:rPr>
-        <w:t xml:space="preserve"> detect.py --source </w:t>
-      </w:r>
-      <w:r>
-        <w:rPr>
-          <w:sz w:val="22"/>
-          <w:szCs w:val="22"/>
-        </w:rPr>
-        <w:t>0</w:t>
-      </w:r>
-    </w:p>
-    <w:p>
-      <w:pPr>
-        <w:rPr>
-          <w:sz w:val="22"/>
-          <w:szCs w:val="22"/>
+      <w:r>
+        <w:rPr>
+          <w:sz w:val="22"/>
+          <w:szCs w:val="22"/>
+          <w:lang w:val="en-GB"/>
+        </w:rPr>
+        <w:t>python detect.py --source 0</w:t>
+      </w:r>
+    </w:p>
+    <w:p>
+      <w:pPr>
+        <w:rPr>
+          <w:sz w:val="22"/>
+          <w:szCs w:val="22"/>
+          <w:lang w:val="en-GB"/>
         </w:rPr>
       </w:pPr>
     </w:p>
@@ -2361,7 +2480,6 @@
   <w:style w:type="character" w:default="1" w:styleId="Absatz-Standardschriftart">
     <w:name w:val="Default Paragraph Font"/>
     <w:uiPriority w:val="1"/>
-    <w:semiHidden/>
     <w:unhideWhenUsed/>
   </w:style>
   <w:style w:type="table" w:default="1" w:styleId="NormaleTabelle">

</xml_diff>

<commit_message>
Azure CosmosDB Verbindung Fertig
</commit_message>
<xml_diff>
--- a/Dokumente/Recherche.docx
+++ b/Dokumente/Recherche.docx
@@ -9,65 +9,25 @@
           <w:bCs/>
         </w:rPr>
       </w:pPr>
-      <w:r>
+      <w:hyperlink r:id="rId5" w:history="1">
+        <w:r>
+          <w:rPr>
+            <w:rStyle w:val="Hyperlink"/>
+            <w:b/>
+            <w:bCs/>
+          </w:rPr>
+          <w:t>https://store.ui.com/us/en?category=all-cameras-nvrs</w:t>
+        </w:r>
+      </w:hyperlink>
+    </w:p>
+    <w:p>
+      <w:pPr>
         <w:rPr>
           <w:b/>
           <w:bCs/>
         </w:rPr>
-        <w:fldChar w:fldCharType="begin"/>
-      </w:r>
-      <w:r>
-        <w:rPr>
-          <w:b/>
-          <w:bCs/>
-        </w:rPr>
-        <w:instrText>HYPERLINK "</w:instrText>
-      </w:r>
-      <w:r>
-        <w:rPr>
-          <w:b/>
-          <w:bCs/>
-        </w:rPr>
-        <w:instrText>https://store.ui.com/us/en?category=all-cameras-nvrs</w:instrText>
-      </w:r>
-      <w:r>
-        <w:rPr>
-          <w:b/>
-          <w:bCs/>
-        </w:rPr>
-        <w:instrText>"</w:instrText>
-      </w:r>
-      <w:r>
-        <w:rPr>
-          <w:b/>
-          <w:bCs/>
-        </w:rPr>
-        <w:fldChar w:fldCharType="separate"/>
-      </w:r>
-      <w:r>
-        <w:rPr>
-          <w:rStyle w:val="Hyperlink"/>
-          <w:b/>
-          <w:bCs/>
-        </w:rPr>
-        <w:t>https://store.ui.com/us/en?category=all-cameras-nvrs</w:t>
-      </w:r>
-      <w:r>
-        <w:rPr>
-          <w:b/>
-          <w:bCs/>
-        </w:rPr>
-        <w:fldChar w:fldCharType="end"/>
-      </w:r>
-    </w:p>
-    <w:p>
-      <w:pPr>
-        <w:rPr>
-          <w:b/>
-          <w:bCs/>
-        </w:rPr>
-      </w:pPr>
-      <w:hyperlink r:id="rId5" w:history="1">
+      </w:pPr>
+      <w:hyperlink r:id="rId6" w:history="1">
         <w:r>
           <w:rPr>
             <w:rStyle w:val="Hyperlink"/>
@@ -118,22 +78,12 @@
           <w:numId w:val="1"/>
         </w:numPr>
       </w:pPr>
-      <w:proofErr w:type="spellStart"/>
       <w:r>
         <w:t>U</w:t>
       </w:r>
       <w:r>
-        <w:t>nifi</w:t>
-      </w:r>
-      <w:proofErr w:type="spellEnd"/>
-      <w:r>
-        <w:t xml:space="preserve"> </w:t>
-      </w:r>
-      <w:proofErr w:type="spellStart"/>
-      <w:r>
-        <w:t>theta</w:t>
-      </w:r>
-      <w:proofErr w:type="spellEnd"/>
+        <w:t>nifi theta</w:t>
+      </w:r>
     </w:p>
     <w:p>
       <w:pPr>
@@ -170,13 +120,8 @@
           <w:numId w:val="1"/>
         </w:numPr>
       </w:pPr>
-      <w:proofErr w:type="spellStart"/>
-      <w:r>
-        <w:t>Unifi</w:t>
-      </w:r>
-      <w:proofErr w:type="spellEnd"/>
-      <w:r>
-        <w:t xml:space="preserve"> Theta Kamera</w:t>
+      <w:r>
+        <w:t>Unifi Theta Kamera</w:t>
       </w:r>
     </w:p>
     <w:p>
@@ -187,19 +132,9 @@
           <w:numId w:val="1"/>
         </w:numPr>
       </w:pPr>
-      <w:proofErr w:type="spellStart"/>
-      <w:r>
-        <w:t>Detection</w:t>
-      </w:r>
-      <w:proofErr w:type="spellEnd"/>
-      <w:r>
-        <w:t xml:space="preserve"> </w:t>
-      </w:r>
-      <w:proofErr w:type="spellStart"/>
-      <w:r>
-        <w:t>Zones</w:t>
-      </w:r>
-      <w:proofErr w:type="spellEnd"/>
+      <w:r>
+        <w:t>Detection Zones</w:t>
+      </w:r>
     </w:p>
     <w:p>
       <w:pPr>
@@ -254,15 +189,10 @@
           <w:numId w:val="1"/>
         </w:numPr>
       </w:pPr>
-      <w:proofErr w:type="spellStart"/>
-      <w:r>
-        <w:t>Rasberri</w:t>
-      </w:r>
-      <w:proofErr w:type="spellEnd"/>
-      <w:r>
-        <w:t xml:space="preserve"> Pi KI (</w:t>
-      </w:r>
-      <w:hyperlink r:id="rId6" w:history="1">
+      <w:r>
+        <w:t>Rasberri Pi KI (</w:t>
+      </w:r>
+      <w:hyperlink r:id="rId7" w:history="1">
         <w:r>
           <w:rPr>
             <w:rStyle w:val="Hyperlink"/>
@@ -317,21 +247,12 @@
           <w:numId w:val="1"/>
         </w:numPr>
       </w:pPr>
-      <w:proofErr w:type="spellStart"/>
       <w:r>
         <w:rPr>
           <w:b/>
           <w:bCs/>
         </w:rPr>
-        <w:t>Unifi</w:t>
-      </w:r>
-      <w:proofErr w:type="spellEnd"/>
-      <w:r>
-        <w:rPr>
-          <w:b/>
-          <w:bCs/>
-        </w:rPr>
-        <w:t>-Kamera</w:t>
+        <w:t>Unifi-Kamera</w:t>
       </w:r>
       <w:r>
         <w:t xml:space="preserve"> erfasst ein Bild, wenn ein neues Objekt erkannt wird.</w:t>
@@ -380,21 +301,12 @@
       <w:r>
         <w:t xml:space="preserve"> leitet das Bild an den </w:t>
       </w:r>
-      <w:proofErr w:type="spellStart"/>
       <w:r>
         <w:rPr>
           <w:b/>
           <w:bCs/>
         </w:rPr>
-        <w:t>TensorFlow</w:t>
-      </w:r>
-      <w:proofErr w:type="spellEnd"/>
-      <w:r>
-        <w:rPr>
-          <w:b/>
-          <w:bCs/>
-        </w:rPr>
-        <w:t>-KI-Server</w:t>
+        <w:t>TensorFlow-KI-Server</w:t>
       </w:r>
       <w:r>
         <w:t xml:space="preserve"> weiter.</w:t>
@@ -411,21 +323,12 @@
       <w:r>
         <w:t xml:space="preserve">Der </w:t>
       </w:r>
-      <w:proofErr w:type="spellStart"/>
       <w:r>
         <w:rPr>
           <w:b/>
           <w:bCs/>
         </w:rPr>
-        <w:t>TensorFlow</w:t>
-      </w:r>
-      <w:proofErr w:type="spellEnd"/>
-      <w:r>
-        <w:rPr>
-          <w:b/>
-          <w:bCs/>
-        </w:rPr>
-        <w:t>-KI-Server</w:t>
+        <w:t>TensorFlow-KI-Server</w:t>
       </w:r>
       <w:r>
         <w:t xml:space="preserve"> analysiert das Bild und identifiziert das Objekt (z. B. ein Fahrrad).</w:t>
@@ -452,21 +355,12 @@
       <w:r>
         <w:t xml:space="preserve"> gesendet, das den </w:t>
       </w:r>
-      <w:proofErr w:type="spellStart"/>
       <w:r>
         <w:rPr>
           <w:b/>
           <w:bCs/>
         </w:rPr>
-        <w:t>Object</w:t>
-      </w:r>
-      <w:proofErr w:type="spellEnd"/>
-      <w:r>
-        <w:rPr>
-          <w:b/>
-          <w:bCs/>
-        </w:rPr>
-        <w:t xml:space="preserve"> Recognition Service</w:t>
+        <w:t>Object Recognition Service</w:t>
       </w:r>
       <w:r>
         <w:t xml:space="preserve"> verwendet, um die Informationen in die </w:t>
@@ -545,15 +439,7 @@
         <w:t>Frontend</w:t>
       </w:r>
       <w:r>
-        <w:t xml:space="preserve"> ruft periodisch die Daten vom Backend ab oder erhält diese über </w:t>
-      </w:r>
-      <w:proofErr w:type="spellStart"/>
-      <w:r>
-        <w:t>Websockets</w:t>
-      </w:r>
-      <w:proofErr w:type="spellEnd"/>
-      <w:r>
-        <w:t xml:space="preserve"> und zeigt die aktualisierten Informationen dem Benutzer an.</w:t>
+        <w:t xml:space="preserve"> ruft periodisch die Daten vom Backend ab oder erhält diese über Websockets und zeigt die aktualisierten Informationen dem Benutzer an.</w:t>
       </w:r>
       <w:r>
         <w:br/>
@@ -595,23 +481,7 @@
         <w:t>Skalierbarkeit</w:t>
       </w:r>
       <w:r>
-        <w:t xml:space="preserve">: Um Lastspitzen zu bewältigen, könnte der </w:t>
-      </w:r>
-      <w:proofErr w:type="spellStart"/>
-      <w:r>
-        <w:t>TensorFlow</w:t>
-      </w:r>
-      <w:proofErr w:type="spellEnd"/>
-      <w:r>
-        <w:t xml:space="preserve">-KI-Server in einer </w:t>
-      </w:r>
-      <w:proofErr w:type="spellStart"/>
-      <w:r>
-        <w:t>Kubernetes</w:t>
-      </w:r>
-      <w:proofErr w:type="spellEnd"/>
-      <w:r>
-        <w:t>-Umgebung bereitgestellt werden, um eine automatische Skalierung zu ermöglichen.</w:t>
+        <w:t>: Um Lastspitzen zu bewältigen, könnte der TensorFlow-KI-Server in einer Kubernetes-Umgebung bereitgestellt werden, um eine automatische Skalierung zu ermöglichen.</w:t>
       </w:r>
     </w:p>
     <w:p>
@@ -724,7 +594,7 @@
                     <pic:cNvPicPr/>
                   </pic:nvPicPr>
                   <pic:blipFill>
-                    <a:blip r:embed="rId7"/>
+                    <a:blip r:embed="rId8"/>
                     <a:stretch>
                       <a:fillRect/>
                     </a:stretch>
@@ -767,7 +637,7 @@
                     <pic:cNvPicPr/>
                   </pic:nvPicPr>
                   <pic:blipFill>
-                    <a:blip r:embed="rId8"/>
+                    <a:blip r:embed="rId9"/>
                     <a:stretch>
                       <a:fillRect/>
                     </a:stretch>
@@ -809,7 +679,7 @@
                     <pic:cNvPicPr/>
                   </pic:nvPicPr>
                   <pic:blipFill>
-                    <a:blip r:embed="rId9"/>
+                    <a:blip r:embed="rId10"/>
                     <a:stretch>
                       <a:fillRect/>
                     </a:stretch>
@@ -851,7 +721,7 @@
                     <pic:cNvPicPr/>
                   </pic:nvPicPr>
                   <pic:blipFill>
-                    <a:blip r:embed="rId10"/>
+                    <a:blip r:embed="rId11"/>
                     <a:stretch>
                       <a:fillRect/>
                     </a:stretch>
@@ -882,16 +752,8 @@
         <w:rPr>
           <w:lang w:val="en-GB"/>
         </w:rPr>
-        <w:t xml:space="preserve">Cuda toolkit </w:t>
-      </w:r>
-      <w:proofErr w:type="spellStart"/>
-      <w:r>
-        <w:rPr>
-          <w:lang w:val="en-GB"/>
-        </w:rPr>
-        <w:t>intalliert</w:t>
-      </w:r>
-      <w:proofErr w:type="spellEnd"/>
+        <w:t>Cuda toolkit intalliert</w:t>
+      </w:r>
     </w:p>
     <w:p>
       <w:pPr>
@@ -935,7 +797,7 @@
                     <pic:cNvPicPr/>
                   </pic:nvPicPr>
                   <pic:blipFill>
-                    <a:blip r:embed="rId11"/>
+                    <a:blip r:embed="rId12"/>
                     <a:stretch>
                       <a:fillRect/>
                     </a:stretch>
@@ -977,7 +839,7 @@
                     <pic:cNvPicPr/>
                   </pic:nvPicPr>
                   <pic:blipFill>
-                    <a:blip r:embed="rId12"/>
+                    <a:blip r:embed="rId13"/>
                     <a:stretch>
                       <a:fillRect/>
                     </a:stretch>
@@ -1020,7 +882,7 @@
                     <pic:cNvPicPr/>
                   </pic:nvPicPr>
                   <pic:blipFill>
-                    <a:blip r:embed="rId13"/>
+                    <a:blip r:embed="rId14"/>
                     <a:stretch>
                       <a:fillRect/>
                     </a:stretch>
@@ -1052,35 +914,7 @@
         <w:rPr>
           <w:lang w:val="en-GB"/>
         </w:rPr>
-        <w:t xml:space="preserve">SSD </w:t>
-      </w:r>
-      <w:proofErr w:type="spellStart"/>
-      <w:r>
-        <w:rPr>
-          <w:lang w:val="en-GB"/>
-        </w:rPr>
-        <w:t>MobileNet</w:t>
-      </w:r>
-      <w:proofErr w:type="spellEnd"/>
-      <w:r>
-        <w:rPr>
-          <w:lang w:val="en-GB"/>
-        </w:rPr>
-        <w:t xml:space="preserve"> V2 </w:t>
-      </w:r>
-      <w:proofErr w:type="spellStart"/>
-      <w:r>
-        <w:rPr>
-          <w:lang w:val="en-GB"/>
-        </w:rPr>
-        <w:t>FPNLite</w:t>
-      </w:r>
-      <w:proofErr w:type="spellEnd"/>
-      <w:r>
-        <w:rPr>
-          <w:lang w:val="en-GB"/>
-        </w:rPr>
-        <w:t xml:space="preserve"> </w:t>
+        <w:t xml:space="preserve">SSD MobileNet V2 FPNLite </w:t>
       </w:r>
       <w:r>
         <w:rPr>
@@ -1122,7 +956,7 @@
                     <pic:cNvPicPr/>
                   </pic:nvPicPr>
                   <pic:blipFill>
-                    <a:blip r:embed="rId14"/>
+                    <a:blip r:embed="rId15"/>
                     <a:stretch>
                       <a:fillRect/>
                     </a:stretch>
@@ -1163,7 +997,7 @@
           <w:lang w:val="en-GB"/>
         </w:rPr>
       </w:pPr>
-      <w:hyperlink r:id="rId15" w:history="1">
+      <w:hyperlink r:id="rId16" w:history="1">
         <w:r>
           <w:rPr>
             <w:rStyle w:val="Hyperlink"/>
@@ -1220,54 +1054,16 @@
           <w:szCs w:val="22"/>
           <w:lang w:val="en-GB"/>
         </w:rPr>
-        <w:t xml:space="preserve">MIT </w:t>
-      </w:r>
-      <w:proofErr w:type="spellStart"/>
-      <w:r>
-        <w:rPr>
-          <w:sz w:val="22"/>
-          <w:szCs w:val="22"/>
-          <w:lang w:val="en-GB"/>
-        </w:rPr>
-        <w:t>Visualisierung</w:t>
-      </w:r>
-      <w:proofErr w:type="spellEnd"/>
-      <w:r>
-        <w:rPr>
-          <w:sz w:val="22"/>
-          <w:szCs w:val="22"/>
-          <w:lang w:val="en-GB"/>
-        </w:rPr>
-        <w:t xml:space="preserve"> + </w:t>
-      </w:r>
-      <w:proofErr w:type="spellStart"/>
-      <w:r>
-        <w:rPr>
-          <w:sz w:val="22"/>
-          <w:szCs w:val="22"/>
-          <w:lang w:val="en-GB"/>
-        </w:rPr>
-        <w:t>Speichern</w:t>
-      </w:r>
-      <w:proofErr w:type="spellEnd"/>
-      <w:r>
-        <w:rPr>
-          <w:sz w:val="22"/>
-          <w:szCs w:val="22"/>
-          <w:lang w:val="en-GB"/>
-        </w:rPr>
-        <w:t xml:space="preserve"> des </w:t>
-      </w:r>
-      <w:proofErr w:type="spellStart"/>
-      <w:r>
-        <w:rPr>
-          <w:sz w:val="22"/>
-          <w:szCs w:val="22"/>
-          <w:lang w:val="en-GB"/>
-        </w:rPr>
-        <w:t>Textes</w:t>
-      </w:r>
-      <w:proofErr w:type="spellEnd"/>
+        <w:t>MIT Visualisierung</w:t>
+      </w:r>
+      <w:r>
+        <w:rPr>
+          <w:sz w:val="22"/>
+          <w:szCs w:val="22"/>
+          <w:lang w:val="en-GB"/>
+        </w:rPr>
+        <w:t xml:space="preserve"> + Speichern des Textes</w:t>
+      </w:r>
       <w:r>
         <w:rPr>
           <w:sz w:val="22"/>
@@ -1330,18 +1126,8 @@
           <w:szCs w:val="22"/>
           <w:lang w:val="en-GB"/>
         </w:rPr>
-        <w:t>--view-</w:t>
-      </w:r>
-      <w:proofErr w:type="spellStart"/>
-      <w:r>
-        <w:rPr>
-          <w:sz w:val="22"/>
-          <w:szCs w:val="22"/>
-          <w:lang w:val="en-GB"/>
-        </w:rPr>
-        <w:t>img</w:t>
-      </w:r>
-      <w:proofErr w:type="spellEnd"/>
+        <w:t>--view-img</w:t>
+      </w:r>
       <w:r>
         <w:rPr>
           <w:sz w:val="22"/>
@@ -1364,30 +1150,14 @@
           <w:szCs w:val="22"/>
         </w:rPr>
         <w:lastRenderedPageBreak/>
-        <w:t>--</w:t>
-      </w:r>
-      <w:proofErr w:type="spellStart"/>
-      <w:r>
-        <w:rPr>
-          <w:sz w:val="22"/>
-          <w:szCs w:val="22"/>
-        </w:rPr>
-        <w:t>conf</w:t>
-      </w:r>
-      <w:r>
-        <w:rPr>
-          <w:sz w:val="22"/>
-          <w:szCs w:val="22"/>
-        </w:rPr>
-        <w:t>-thres</w:t>
-      </w:r>
-      <w:proofErr w:type="spellEnd"/>
-      <w:r>
-        <w:rPr>
-          <w:sz w:val="22"/>
-          <w:szCs w:val="22"/>
-        </w:rPr>
-        <w:t xml:space="preserve"> 0.5</w:t>
+        <w:t>--conf</w:t>
+      </w:r>
+      <w:r>
+        <w:rPr>
+          <w:sz w:val="22"/>
+          <w:szCs w:val="22"/>
+        </w:rPr>
+        <w:t>-thres 0.5</w:t>
       </w:r>
     </w:p>
     <w:p/>
@@ -1417,23 +1187,7 @@
           <w:sz w:val="22"/>
           <w:szCs w:val="22"/>
         </w:rPr>
-        <w:t>--</w:t>
-      </w:r>
-      <w:proofErr w:type="spellStart"/>
-      <w:r>
-        <w:rPr>
-          <w:sz w:val="22"/>
-          <w:szCs w:val="22"/>
-        </w:rPr>
-        <w:t>weights</w:t>
-      </w:r>
-      <w:proofErr w:type="spellEnd"/>
-      <w:r>
-        <w:rPr>
-          <w:sz w:val="22"/>
-          <w:szCs w:val="22"/>
-        </w:rPr>
-        <w:t xml:space="preserve"> yolov5x.pt</w:t>
+        <w:t>--weights yolov5x.pt</w:t>
       </w:r>
     </w:p>
     <w:p>
@@ -1467,6 +1221,75 @@
           <w:lang w:val="en-GB"/>
         </w:rPr>
         <w:t>python detect.py --source 0</w:t>
+      </w:r>
+    </w:p>
+    <w:p>
+      <w:pPr>
+        <w:rPr>
+          <w:sz w:val="22"/>
+          <w:szCs w:val="22"/>
+          <w:lang w:val="en-GB"/>
+        </w:rPr>
+      </w:pPr>
+      <w:r>
+        <w:rPr>
+          <w:sz w:val="22"/>
+          <w:szCs w:val="22"/>
+          <w:lang w:val="en-GB"/>
+        </w:rPr>
+        <w:br w:type="page"/>
+      </w:r>
+    </w:p>
+    <w:p>
+      <w:pPr>
+        <w:rPr>
+          <w:sz w:val="22"/>
+          <w:szCs w:val="22"/>
+          <w:lang w:val="en-GB"/>
+        </w:rPr>
+      </w:pPr>
+      <w:r>
+        <w:rPr>
+          <w:sz w:val="22"/>
+          <w:szCs w:val="22"/>
+          <w:lang w:val="en-GB"/>
+        </w:rPr>
+        <w:lastRenderedPageBreak/>
+        <w:drawing>
+          <wp:inline distT="0" distB="0" distL="0" distR="0" wp14:anchorId="35B838A8" wp14:editId="3C93CDFB">
+            <wp:extent cx="5760720" cy="2694940"/>
+            <wp:effectExtent l="0" t="0" r="0" b="0"/>
+            <wp:docPr id="108477632" name="Grafik 1" descr="Ein Bild, das Text, Screenshot, Schrift, Zahl enthält.&#10;&#10;Automatisch generierte Beschreibung"/>
+            <wp:cNvGraphicFramePr>
+              <a:graphicFrameLocks xmlns:a="http://schemas.openxmlformats.org/drawingml/2006/main" noChangeAspect="1"/>
+            </wp:cNvGraphicFramePr>
+            <a:graphic xmlns:a="http://schemas.openxmlformats.org/drawingml/2006/main">
+              <a:graphicData uri="http://schemas.openxmlformats.org/drawingml/2006/picture">
+                <pic:pic xmlns:pic="http://schemas.openxmlformats.org/drawingml/2006/picture">
+                  <pic:nvPicPr>
+                    <pic:cNvPr id="108477632" name="Grafik 1" descr="Ein Bild, das Text, Screenshot, Schrift, Zahl enthält.&#10;&#10;Automatisch generierte Beschreibung"/>
+                    <pic:cNvPicPr/>
+                  </pic:nvPicPr>
+                  <pic:blipFill>
+                    <a:blip r:embed="rId17"/>
+                    <a:stretch>
+                      <a:fillRect/>
+                    </a:stretch>
+                  </pic:blipFill>
+                  <pic:spPr>
+                    <a:xfrm>
+                      <a:off x="0" y="0"/>
+                      <a:ext cx="5760720" cy="2694940"/>
+                    </a:xfrm>
+                    <a:prstGeom prst="rect">
+                      <a:avLst/>
+                    </a:prstGeom>
+                  </pic:spPr>
+                </pic:pic>
+              </a:graphicData>
+            </a:graphic>
+          </wp:inline>
+        </w:drawing>
       </w:r>
     </w:p>
     <w:p>
@@ -2480,6 +2303,7 @@
   <w:style w:type="character" w:default="1" w:styleId="Absatz-Standardschriftart">
     <w:name w:val="Default Paragraph Font"/>
     <w:uiPriority w:val="1"/>
+    <w:semiHidden/>
     <w:unhideWhenUsed/>
   </w:style>
   <w:style w:type="table" w:default="1" w:styleId="NormaleTabelle">

</xml_diff>

<commit_message>
Revert "Merge branch 'BackendV2-(Scharfetter)'"
This reverts commit 8213deaf3cf1516cd427e7ed7996e6899b0a4069, reversing
changes made to f33e2fd4c2942f517ec380964efc3f6b4a3662e0.
</commit_message>
<xml_diff>
--- a/Dokumente/Recherche.docx
+++ b/Dokumente/Recherche.docx
@@ -9,25 +9,65 @@
           <w:bCs/>
         </w:rPr>
       </w:pPr>
+      <w:r>
+        <w:rPr>
+          <w:b/>
+          <w:bCs/>
+        </w:rPr>
+        <w:fldChar w:fldCharType="begin"/>
+      </w:r>
+      <w:r>
+        <w:rPr>
+          <w:b/>
+          <w:bCs/>
+        </w:rPr>
+        <w:instrText>HYPERLINK "</w:instrText>
+      </w:r>
+      <w:r>
+        <w:rPr>
+          <w:b/>
+          <w:bCs/>
+        </w:rPr>
+        <w:instrText>https://store.ui.com/us/en?category=all-cameras-nvrs</w:instrText>
+      </w:r>
+      <w:r>
+        <w:rPr>
+          <w:b/>
+          <w:bCs/>
+        </w:rPr>
+        <w:instrText>"</w:instrText>
+      </w:r>
+      <w:r>
+        <w:rPr>
+          <w:b/>
+          <w:bCs/>
+        </w:rPr>
+        <w:fldChar w:fldCharType="separate"/>
+      </w:r>
+      <w:r>
+        <w:rPr>
+          <w:rStyle w:val="Hyperlink"/>
+          <w:b/>
+          <w:bCs/>
+        </w:rPr>
+        <w:t>https://store.ui.com/us/en?category=all-cameras-nvrs</w:t>
+      </w:r>
+      <w:r>
+        <w:rPr>
+          <w:b/>
+          <w:bCs/>
+        </w:rPr>
+        <w:fldChar w:fldCharType="end"/>
+      </w:r>
+    </w:p>
+    <w:p>
+      <w:pPr>
+        <w:rPr>
+          <w:b/>
+          <w:bCs/>
+        </w:rPr>
+      </w:pPr>
       <w:hyperlink r:id="rId5" w:history="1">
-        <w:r>
-          <w:rPr>
-            <w:rStyle w:val="Hyperlink"/>
-            <w:b/>
-            <w:bCs/>
-          </w:rPr>
-          <w:t>https://store.ui.com/us/en?category=all-cameras-nvrs</w:t>
-        </w:r>
-      </w:hyperlink>
-    </w:p>
-    <w:p>
-      <w:pPr>
-        <w:rPr>
-          <w:b/>
-          <w:bCs/>
-        </w:rPr>
-      </w:pPr>
-      <w:hyperlink r:id="rId6" w:history="1">
         <w:r>
           <w:rPr>
             <w:rStyle w:val="Hyperlink"/>
@@ -78,12 +118,22 @@
           <w:numId w:val="1"/>
         </w:numPr>
       </w:pPr>
+      <w:proofErr w:type="spellStart"/>
       <w:r>
         <w:t>U</w:t>
       </w:r>
       <w:r>
-        <w:t>nifi theta</w:t>
-      </w:r>
+        <w:t>nifi</w:t>
+      </w:r>
+      <w:proofErr w:type="spellEnd"/>
+      <w:r>
+        <w:t xml:space="preserve"> </w:t>
+      </w:r>
+      <w:proofErr w:type="spellStart"/>
+      <w:r>
+        <w:t>theta</w:t>
+      </w:r>
+      <w:proofErr w:type="spellEnd"/>
     </w:p>
     <w:p>
       <w:pPr>
@@ -120,8 +170,13 @@
           <w:numId w:val="1"/>
         </w:numPr>
       </w:pPr>
-      <w:r>
-        <w:t>Unifi Theta Kamera</w:t>
+      <w:proofErr w:type="spellStart"/>
+      <w:r>
+        <w:t>Unifi</w:t>
+      </w:r>
+      <w:proofErr w:type="spellEnd"/>
+      <w:r>
+        <w:t xml:space="preserve"> Theta Kamera</w:t>
       </w:r>
     </w:p>
     <w:p>
@@ -132,9 +187,19 @@
           <w:numId w:val="1"/>
         </w:numPr>
       </w:pPr>
-      <w:r>
-        <w:t>Detection Zones</w:t>
-      </w:r>
+      <w:proofErr w:type="spellStart"/>
+      <w:r>
+        <w:t>Detection</w:t>
+      </w:r>
+      <w:proofErr w:type="spellEnd"/>
+      <w:r>
+        <w:t xml:space="preserve"> </w:t>
+      </w:r>
+      <w:proofErr w:type="spellStart"/>
+      <w:r>
+        <w:t>Zones</w:t>
+      </w:r>
+      <w:proofErr w:type="spellEnd"/>
     </w:p>
     <w:p>
       <w:pPr>
@@ -189,10 +254,15 @@
           <w:numId w:val="1"/>
         </w:numPr>
       </w:pPr>
-      <w:r>
-        <w:t>Rasberri Pi KI (</w:t>
-      </w:r>
-      <w:hyperlink r:id="rId7" w:history="1">
+      <w:proofErr w:type="spellStart"/>
+      <w:r>
+        <w:t>Rasberri</w:t>
+      </w:r>
+      <w:proofErr w:type="spellEnd"/>
+      <w:r>
+        <w:t xml:space="preserve"> Pi KI (</w:t>
+      </w:r>
+      <w:hyperlink r:id="rId6" w:history="1">
         <w:r>
           <w:rPr>
             <w:rStyle w:val="Hyperlink"/>
@@ -247,12 +317,21 @@
           <w:numId w:val="1"/>
         </w:numPr>
       </w:pPr>
-      <w:r>
-        <w:rPr>
-          <w:b/>
-          <w:bCs/>
-        </w:rPr>
-        <w:t>Unifi-Kamera</w:t>
+      <w:proofErr w:type="spellStart"/>
+      <w:r>
+        <w:rPr>
+          <w:b/>
+          <w:bCs/>
+        </w:rPr>
+        <w:t>Unifi</w:t>
+      </w:r>
+      <w:proofErr w:type="spellEnd"/>
+      <w:r>
+        <w:rPr>
+          <w:b/>
+          <w:bCs/>
+        </w:rPr>
+        <w:t>-Kamera</w:t>
       </w:r>
       <w:r>
         <w:t xml:space="preserve"> erfasst ein Bild, wenn ein neues Objekt erkannt wird.</w:t>
@@ -301,12 +380,21 @@
       <w:r>
         <w:t xml:space="preserve"> leitet das Bild an den </w:t>
       </w:r>
-      <w:r>
-        <w:rPr>
-          <w:b/>
-          <w:bCs/>
-        </w:rPr>
-        <w:t>TensorFlow-KI-Server</w:t>
+      <w:proofErr w:type="spellStart"/>
+      <w:r>
+        <w:rPr>
+          <w:b/>
+          <w:bCs/>
+        </w:rPr>
+        <w:t>TensorFlow</w:t>
+      </w:r>
+      <w:proofErr w:type="spellEnd"/>
+      <w:r>
+        <w:rPr>
+          <w:b/>
+          <w:bCs/>
+        </w:rPr>
+        <w:t>-KI-Server</w:t>
       </w:r>
       <w:r>
         <w:t xml:space="preserve"> weiter.</w:t>
@@ -323,12 +411,21 @@
       <w:r>
         <w:t xml:space="preserve">Der </w:t>
       </w:r>
-      <w:r>
-        <w:rPr>
-          <w:b/>
-          <w:bCs/>
-        </w:rPr>
-        <w:t>TensorFlow-KI-Server</w:t>
+      <w:proofErr w:type="spellStart"/>
+      <w:r>
+        <w:rPr>
+          <w:b/>
+          <w:bCs/>
+        </w:rPr>
+        <w:t>TensorFlow</w:t>
+      </w:r>
+      <w:proofErr w:type="spellEnd"/>
+      <w:r>
+        <w:rPr>
+          <w:b/>
+          <w:bCs/>
+        </w:rPr>
+        <w:t>-KI-Server</w:t>
       </w:r>
       <w:r>
         <w:t xml:space="preserve"> analysiert das Bild und identifiziert das Objekt (z. B. ein Fahrrad).</w:t>
@@ -355,12 +452,21 @@
       <w:r>
         <w:t xml:space="preserve"> gesendet, das den </w:t>
       </w:r>
-      <w:r>
-        <w:rPr>
-          <w:b/>
-          <w:bCs/>
-        </w:rPr>
-        <w:t>Object Recognition Service</w:t>
+      <w:proofErr w:type="spellStart"/>
+      <w:r>
+        <w:rPr>
+          <w:b/>
+          <w:bCs/>
+        </w:rPr>
+        <w:t>Object</w:t>
+      </w:r>
+      <w:proofErr w:type="spellEnd"/>
+      <w:r>
+        <w:rPr>
+          <w:b/>
+          <w:bCs/>
+        </w:rPr>
+        <w:t xml:space="preserve"> Recognition Service</w:t>
       </w:r>
       <w:r>
         <w:t xml:space="preserve"> verwendet, um die Informationen in die </w:t>
@@ -439,7 +545,15 @@
         <w:t>Frontend</w:t>
       </w:r>
       <w:r>
-        <w:t xml:space="preserve"> ruft periodisch die Daten vom Backend ab oder erhält diese über Websockets und zeigt die aktualisierten Informationen dem Benutzer an.</w:t>
+        <w:t xml:space="preserve"> ruft periodisch die Daten vom Backend ab oder erhält diese über </w:t>
+      </w:r>
+      <w:proofErr w:type="spellStart"/>
+      <w:r>
+        <w:t>Websockets</w:t>
+      </w:r>
+      <w:proofErr w:type="spellEnd"/>
+      <w:r>
+        <w:t xml:space="preserve"> und zeigt die aktualisierten Informationen dem Benutzer an.</w:t>
       </w:r>
       <w:r>
         <w:br/>
@@ -481,7 +595,23 @@
         <w:t>Skalierbarkeit</w:t>
       </w:r>
       <w:r>
-        <w:t>: Um Lastspitzen zu bewältigen, könnte der TensorFlow-KI-Server in einer Kubernetes-Umgebung bereitgestellt werden, um eine automatische Skalierung zu ermöglichen.</w:t>
+        <w:t xml:space="preserve">: Um Lastspitzen zu bewältigen, könnte der </w:t>
+      </w:r>
+      <w:proofErr w:type="spellStart"/>
+      <w:r>
+        <w:t>TensorFlow</w:t>
+      </w:r>
+      <w:proofErr w:type="spellEnd"/>
+      <w:r>
+        <w:t xml:space="preserve">-KI-Server in einer </w:t>
+      </w:r>
+      <w:proofErr w:type="spellStart"/>
+      <w:r>
+        <w:t>Kubernetes</w:t>
+      </w:r>
+      <w:proofErr w:type="spellEnd"/>
+      <w:r>
+        <w:t>-Umgebung bereitgestellt werden, um eine automatische Skalierung zu ermöglichen.</w:t>
       </w:r>
     </w:p>
     <w:p>
@@ -594,7 +724,7 @@
                     <pic:cNvPicPr/>
                   </pic:nvPicPr>
                   <pic:blipFill>
-                    <a:blip r:embed="rId8"/>
+                    <a:blip r:embed="rId7"/>
                     <a:stretch>
                       <a:fillRect/>
                     </a:stretch>
@@ -637,7 +767,7 @@
                     <pic:cNvPicPr/>
                   </pic:nvPicPr>
                   <pic:blipFill>
-                    <a:blip r:embed="rId9"/>
+                    <a:blip r:embed="rId8"/>
                     <a:stretch>
                       <a:fillRect/>
                     </a:stretch>
@@ -679,7 +809,7 @@
                     <pic:cNvPicPr/>
                   </pic:nvPicPr>
                   <pic:blipFill>
-                    <a:blip r:embed="rId10"/>
+                    <a:blip r:embed="rId9"/>
                     <a:stretch>
                       <a:fillRect/>
                     </a:stretch>
@@ -721,7 +851,7 @@
                     <pic:cNvPicPr/>
                   </pic:nvPicPr>
                   <pic:blipFill>
-                    <a:blip r:embed="rId11"/>
+                    <a:blip r:embed="rId10"/>
                     <a:stretch>
                       <a:fillRect/>
                     </a:stretch>
@@ -752,8 +882,16 @@
         <w:rPr>
           <w:lang w:val="en-GB"/>
         </w:rPr>
-        <w:t>Cuda toolkit intalliert</w:t>
-      </w:r>
+        <w:t xml:space="preserve">Cuda toolkit </w:t>
+      </w:r>
+      <w:proofErr w:type="spellStart"/>
+      <w:r>
+        <w:rPr>
+          <w:lang w:val="en-GB"/>
+        </w:rPr>
+        <w:t>intalliert</w:t>
+      </w:r>
+      <w:proofErr w:type="spellEnd"/>
     </w:p>
     <w:p>
       <w:pPr>
@@ -797,7 +935,7 @@
                     <pic:cNvPicPr/>
                   </pic:nvPicPr>
                   <pic:blipFill>
-                    <a:blip r:embed="rId12"/>
+                    <a:blip r:embed="rId11"/>
                     <a:stretch>
                       <a:fillRect/>
                     </a:stretch>
@@ -839,7 +977,7 @@
                     <pic:cNvPicPr/>
                   </pic:nvPicPr>
                   <pic:blipFill>
-                    <a:blip r:embed="rId13"/>
+                    <a:blip r:embed="rId12"/>
                     <a:stretch>
                       <a:fillRect/>
                     </a:stretch>
@@ -882,7 +1020,7 @@
                     <pic:cNvPicPr/>
                   </pic:nvPicPr>
                   <pic:blipFill>
-                    <a:blip r:embed="rId14"/>
+                    <a:blip r:embed="rId13"/>
                     <a:stretch>
                       <a:fillRect/>
                     </a:stretch>
@@ -914,7 +1052,35 @@
         <w:rPr>
           <w:lang w:val="en-GB"/>
         </w:rPr>
-        <w:t xml:space="preserve">SSD MobileNet V2 FPNLite </w:t>
+        <w:t xml:space="preserve">SSD </w:t>
+      </w:r>
+      <w:proofErr w:type="spellStart"/>
+      <w:r>
+        <w:rPr>
+          <w:lang w:val="en-GB"/>
+        </w:rPr>
+        <w:t>MobileNet</w:t>
+      </w:r>
+      <w:proofErr w:type="spellEnd"/>
+      <w:r>
+        <w:rPr>
+          <w:lang w:val="en-GB"/>
+        </w:rPr>
+        <w:t xml:space="preserve"> V2 </w:t>
+      </w:r>
+      <w:proofErr w:type="spellStart"/>
+      <w:r>
+        <w:rPr>
+          <w:lang w:val="en-GB"/>
+        </w:rPr>
+        <w:t>FPNLite</w:t>
+      </w:r>
+      <w:proofErr w:type="spellEnd"/>
+      <w:r>
+        <w:rPr>
+          <w:lang w:val="en-GB"/>
+        </w:rPr>
+        <w:t xml:space="preserve"> </w:t>
       </w:r>
       <w:r>
         <w:rPr>
@@ -956,7 +1122,7 @@
                     <pic:cNvPicPr/>
                   </pic:nvPicPr>
                   <pic:blipFill>
-                    <a:blip r:embed="rId15"/>
+                    <a:blip r:embed="rId14"/>
                     <a:stretch>
                       <a:fillRect/>
                     </a:stretch>
@@ -997,7 +1163,7 @@
           <w:lang w:val="en-GB"/>
         </w:rPr>
       </w:pPr>
-      <w:hyperlink r:id="rId16" w:history="1">
+      <w:hyperlink r:id="rId15" w:history="1">
         <w:r>
           <w:rPr>
             <w:rStyle w:val="Hyperlink"/>
@@ -1054,16 +1220,54 @@
           <w:szCs w:val="22"/>
           <w:lang w:val="en-GB"/>
         </w:rPr>
-        <w:t>MIT Visualisierung</w:t>
-      </w:r>
-      <w:r>
-        <w:rPr>
-          <w:sz w:val="22"/>
-          <w:szCs w:val="22"/>
-          <w:lang w:val="en-GB"/>
-        </w:rPr>
-        <w:t xml:space="preserve"> + Speichern des Textes</w:t>
-      </w:r>
+        <w:t xml:space="preserve">MIT </w:t>
+      </w:r>
+      <w:proofErr w:type="spellStart"/>
+      <w:r>
+        <w:rPr>
+          <w:sz w:val="22"/>
+          <w:szCs w:val="22"/>
+          <w:lang w:val="en-GB"/>
+        </w:rPr>
+        <w:t>Visualisierung</w:t>
+      </w:r>
+      <w:proofErr w:type="spellEnd"/>
+      <w:r>
+        <w:rPr>
+          <w:sz w:val="22"/>
+          <w:szCs w:val="22"/>
+          <w:lang w:val="en-GB"/>
+        </w:rPr>
+        <w:t xml:space="preserve"> + </w:t>
+      </w:r>
+      <w:proofErr w:type="spellStart"/>
+      <w:r>
+        <w:rPr>
+          <w:sz w:val="22"/>
+          <w:szCs w:val="22"/>
+          <w:lang w:val="en-GB"/>
+        </w:rPr>
+        <w:t>Speichern</w:t>
+      </w:r>
+      <w:proofErr w:type="spellEnd"/>
+      <w:r>
+        <w:rPr>
+          <w:sz w:val="22"/>
+          <w:szCs w:val="22"/>
+          <w:lang w:val="en-GB"/>
+        </w:rPr>
+        <w:t xml:space="preserve"> des </w:t>
+      </w:r>
+      <w:proofErr w:type="spellStart"/>
+      <w:r>
+        <w:rPr>
+          <w:sz w:val="22"/>
+          <w:szCs w:val="22"/>
+          <w:lang w:val="en-GB"/>
+        </w:rPr>
+        <w:t>Textes</w:t>
+      </w:r>
+      <w:proofErr w:type="spellEnd"/>
       <w:r>
         <w:rPr>
           <w:sz w:val="22"/>
@@ -1126,8 +1330,18 @@
           <w:szCs w:val="22"/>
           <w:lang w:val="en-GB"/>
         </w:rPr>
-        <w:t>--view-img</w:t>
-      </w:r>
+        <w:t>--view-</w:t>
+      </w:r>
+      <w:proofErr w:type="spellStart"/>
+      <w:r>
+        <w:rPr>
+          <w:sz w:val="22"/>
+          <w:szCs w:val="22"/>
+          <w:lang w:val="en-GB"/>
+        </w:rPr>
+        <w:t>img</w:t>
+      </w:r>
+      <w:proofErr w:type="spellEnd"/>
       <w:r>
         <w:rPr>
           <w:sz w:val="22"/>
@@ -1150,14 +1364,30 @@
           <w:szCs w:val="22"/>
         </w:rPr>
         <w:lastRenderedPageBreak/>
-        <w:t>--conf</w:t>
-      </w:r>
-      <w:r>
-        <w:rPr>
-          <w:sz w:val="22"/>
-          <w:szCs w:val="22"/>
-        </w:rPr>
-        <w:t>-thres 0.5</w:t>
+        <w:t>--</w:t>
+      </w:r>
+      <w:proofErr w:type="spellStart"/>
+      <w:r>
+        <w:rPr>
+          <w:sz w:val="22"/>
+          <w:szCs w:val="22"/>
+        </w:rPr>
+        <w:t>conf</w:t>
+      </w:r>
+      <w:r>
+        <w:rPr>
+          <w:sz w:val="22"/>
+          <w:szCs w:val="22"/>
+        </w:rPr>
+        <w:t>-thres</w:t>
+      </w:r>
+      <w:proofErr w:type="spellEnd"/>
+      <w:r>
+        <w:rPr>
+          <w:sz w:val="22"/>
+          <w:szCs w:val="22"/>
+        </w:rPr>
+        <w:t xml:space="preserve"> 0.5</w:t>
       </w:r>
     </w:p>
     <w:p/>
@@ -1187,7 +1417,23 @@
           <w:sz w:val="22"/>
           <w:szCs w:val="22"/>
         </w:rPr>
-        <w:t>--weights yolov5x.pt</w:t>
+        <w:t>--</w:t>
+      </w:r>
+      <w:proofErr w:type="spellStart"/>
+      <w:r>
+        <w:rPr>
+          <w:sz w:val="22"/>
+          <w:szCs w:val="22"/>
+        </w:rPr>
+        <w:t>weights</w:t>
+      </w:r>
+      <w:proofErr w:type="spellEnd"/>
+      <w:r>
+        <w:rPr>
+          <w:sz w:val="22"/>
+          <w:szCs w:val="22"/>
+        </w:rPr>
+        <w:t xml:space="preserve"> yolov5x.pt</w:t>
       </w:r>
     </w:p>
     <w:p>
@@ -1221,75 +1467,6 @@
           <w:lang w:val="en-GB"/>
         </w:rPr>
         <w:t>python detect.py --source 0</w:t>
-      </w:r>
-    </w:p>
-    <w:p>
-      <w:pPr>
-        <w:rPr>
-          <w:sz w:val="22"/>
-          <w:szCs w:val="22"/>
-          <w:lang w:val="en-GB"/>
-        </w:rPr>
-      </w:pPr>
-      <w:r>
-        <w:rPr>
-          <w:sz w:val="22"/>
-          <w:szCs w:val="22"/>
-          <w:lang w:val="en-GB"/>
-        </w:rPr>
-        <w:br w:type="page"/>
-      </w:r>
-    </w:p>
-    <w:p>
-      <w:pPr>
-        <w:rPr>
-          <w:sz w:val="22"/>
-          <w:szCs w:val="22"/>
-          <w:lang w:val="en-GB"/>
-        </w:rPr>
-      </w:pPr>
-      <w:r>
-        <w:rPr>
-          <w:sz w:val="22"/>
-          <w:szCs w:val="22"/>
-          <w:lang w:val="en-GB"/>
-        </w:rPr>
-        <w:lastRenderedPageBreak/>
-        <w:drawing>
-          <wp:inline distT="0" distB="0" distL="0" distR="0" wp14:anchorId="35B838A8" wp14:editId="3C93CDFB">
-            <wp:extent cx="5760720" cy="2694940"/>
-            <wp:effectExtent l="0" t="0" r="0" b="0"/>
-            <wp:docPr id="108477632" name="Grafik 1" descr="Ein Bild, das Text, Screenshot, Schrift, Zahl enthält.&#10;&#10;Automatisch generierte Beschreibung"/>
-            <wp:cNvGraphicFramePr>
-              <a:graphicFrameLocks xmlns:a="http://schemas.openxmlformats.org/drawingml/2006/main" noChangeAspect="1"/>
-            </wp:cNvGraphicFramePr>
-            <a:graphic xmlns:a="http://schemas.openxmlformats.org/drawingml/2006/main">
-              <a:graphicData uri="http://schemas.openxmlformats.org/drawingml/2006/picture">
-                <pic:pic xmlns:pic="http://schemas.openxmlformats.org/drawingml/2006/picture">
-                  <pic:nvPicPr>
-                    <pic:cNvPr id="108477632" name="Grafik 1" descr="Ein Bild, das Text, Screenshot, Schrift, Zahl enthält.&#10;&#10;Automatisch generierte Beschreibung"/>
-                    <pic:cNvPicPr/>
-                  </pic:nvPicPr>
-                  <pic:blipFill>
-                    <a:blip r:embed="rId17"/>
-                    <a:stretch>
-                      <a:fillRect/>
-                    </a:stretch>
-                  </pic:blipFill>
-                  <pic:spPr>
-                    <a:xfrm>
-                      <a:off x="0" y="0"/>
-                      <a:ext cx="5760720" cy="2694940"/>
-                    </a:xfrm>
-                    <a:prstGeom prst="rect">
-                      <a:avLst/>
-                    </a:prstGeom>
-                  </pic:spPr>
-                </pic:pic>
-              </a:graphicData>
-            </a:graphic>
-          </wp:inline>
-        </w:drawing>
       </w:r>
     </w:p>
     <w:p>
@@ -2303,7 +2480,6 @@
   <w:style w:type="character" w:default="1" w:styleId="Absatz-Standardschriftart">
     <w:name w:val="Default Paragraph Font"/>
     <w:uiPriority w:val="1"/>
-    <w:semiHidden/>
     <w:unhideWhenUsed/>
   </w:style>
   <w:style w:type="table" w:default="1" w:styleId="NormaleTabelle">

</xml_diff>